<commit_message>
Korjattu väärä jakelupaketin kuva
</commit_message>
<xml_diff>
--- a/2 Tehtävät uusin.docx
+++ b/2 Tehtävät uusin.docx
@@ -125,17 +125,15 @@
           </wp:inline>
         </w:drawing>
       </w:r>
-      <w:bookmarkStart w:id="0" w:name="_GoBack"/>
-      <w:bookmarkEnd w:id="0"/>
       <w:r>
         <w:rPr>
           <w:noProof/>
         </w:rPr>
         <w:drawing>
           <wp:inline distT="0" distB="0" distL="0" distR="0" wp14:anchorId="0C26B091" wp14:editId="4350553C">
-            <wp:extent cx="3329272" cy="2567940"/>
-            <wp:effectExtent l="0" t="0" r="5080" b="3810"/>
-            <wp:docPr id="2" name="Kuva 2" descr="Kuva, joka sisältää kohteen näyttökuva&#10;&#10;Kuvaus luotu automaattisesti"/>
+            <wp:extent cx="3342992" cy="2586236"/>
+            <wp:effectExtent l="0" t="0" r="0" b="5080"/>
+            <wp:docPr id="2" name="Kuva 2"/>
             <wp:cNvGraphicFramePr>
               <a:graphicFrameLocks xmlns:a="http://schemas.openxmlformats.org/drawingml/2006/main" noChangeAspect="1"/>
             </wp:cNvGraphicFramePr>
@@ -147,7 +145,7 @@
                     <pic:cNvPicPr/>
                   </pic:nvPicPr>
                   <pic:blipFill>
-                    <a:blip r:embed="rId5" cstate="print">
+                    <a:blip r:embed="rId6" cstate="print">
                       <a:extLst>
                         <a:ext uri="{28A0092B-C50C-407E-A947-70E740481C1C}">
                           <a14:useLocalDpi xmlns:a14="http://schemas.microsoft.com/office/drawing/2010/main" val="0"/>
@@ -161,7 +159,7 @@
                   <pic:spPr>
                     <a:xfrm>
                       <a:off x="0" y="0"/>
-                      <a:ext cx="3352993" cy="2586236"/>
+                      <a:ext cx="3342992" cy="2586236"/>
                     </a:xfrm>
                     <a:prstGeom prst="rect">
                       <a:avLst/>
@@ -173,6 +171,8 @@
           </wp:inline>
         </w:drawing>
       </w:r>
+      <w:bookmarkStart w:id="0" w:name="_GoBack"/>
+      <w:bookmarkEnd w:id="0"/>
     </w:p>
     <w:p/>
     <w:p/>
@@ -214,7 +214,7 @@
                     <pic:cNvPicPr/>
                   </pic:nvPicPr>
                   <pic:blipFill>
-                    <a:blip r:embed="rId6" cstate="print">
+                    <a:blip r:embed="rId7" cstate="print">
                       <a:extLst>
                         <a:ext uri="{28A0092B-C50C-407E-A947-70E740481C1C}">
                           <a14:useLocalDpi xmlns:a14="http://schemas.microsoft.com/office/drawing/2010/main" val="0"/>
@@ -263,7 +263,7 @@
                     <pic:cNvPicPr/>
                   </pic:nvPicPr>
                   <pic:blipFill>
-                    <a:blip r:embed="rId7" cstate="print">
+                    <a:blip r:embed="rId8" cstate="print">
                       <a:extLst>
                         <a:ext uri="{28A0092B-C50C-407E-A947-70E740481C1C}">
                           <a14:useLocalDpi xmlns:a14="http://schemas.microsoft.com/office/drawing/2010/main" val="0"/>
@@ -520,6 +520,7 @@
     <w:lsdException w:name="HTML Sample" w:semiHidden="1" w:unhideWhenUsed="1"/>
     <w:lsdException w:name="HTML Typewriter" w:semiHidden="1" w:unhideWhenUsed="1"/>
     <w:lsdException w:name="HTML Variable" w:semiHidden="1" w:unhideWhenUsed="1"/>
+    <w:lsdException w:name="Normal Table" w:semiHidden="1" w:unhideWhenUsed="1"/>
     <w:lsdException w:name="annotation subject" w:semiHidden="1" w:unhideWhenUsed="1"/>
     <w:lsdException w:name="No List" w:semiHidden="1" w:unhideWhenUsed="1"/>
     <w:lsdException w:name="Outline List 1" w:semiHidden="1" w:unhideWhenUsed="1"/>
@@ -565,9 +566,11 @@
     <w:lsdException w:name="Table Subtle 1" w:semiHidden="1" w:unhideWhenUsed="1"/>
     <w:lsdException w:name="Table Subtle 2" w:semiHidden="1" w:unhideWhenUsed="1"/>
     <w:lsdException w:name="Table Web 1" w:semiHidden="1" w:unhideWhenUsed="1"/>
+    <w:lsdException w:name="Table Web 2" w:semiHidden="1" w:unhideWhenUsed="1"/>
     <w:lsdException w:name="Table Web 3" w:semiHidden="1" w:unhideWhenUsed="1"/>
     <w:lsdException w:name="Balloon Text" w:semiHidden="1" w:unhideWhenUsed="1"/>
     <w:lsdException w:name="Table Grid" w:uiPriority="39"/>
+    <w:lsdException w:name="Table Theme" w:semiHidden="1" w:unhideWhenUsed="1"/>
     <w:lsdException w:name="Placeholder Text" w:semiHidden="1"/>
     <w:lsdException w:name="No Spacing" w:uiPriority="1" w:qFormat="1"/>
     <w:lsdException w:name="Light Shading" w:uiPriority="60"/>

</xml_diff>